<commit_message>
fix save favourite turns use case
</commit_message>
<xml_diff>
--- a/Diagrams/SaveFavouriteTurnsUseCase.docx
+++ b/Diagrams/SaveFavouriteTurnsUseCase.docx
@@ -224,7 +224,12 @@
         <w:t>favorite turns</w:t>
       </w:r>
       <w:r>
-        <w:t xml:space="preserve"> from current running replay game</w:t>
+        <w:t xml:space="preserve"> from </w:t>
+      </w:r>
+      <w:bookmarkStart w:id="0" w:name="_GoBack"/>
+      <w:bookmarkEnd w:id="0"/>
+      <w:r>
+        <w:t>replay game</w:t>
       </w:r>
       <w:r>
         <w:t>.</w:t>
@@ -803,8 +808,6 @@
           </wp:inline>
         </w:drawing>
       </w:r>
-      <w:bookmarkStart w:id="0" w:name="_GoBack"/>
-      <w:bookmarkEnd w:id="0"/>
     </w:p>
     <w:p/>
     <w:p>

</xml_diff>